<commit_message>
* justified text is nicer
</commit_message>
<xml_diff>
--- a/lecture/2012-04-22_Jan Rehwaldt_exercise-8.docx
+++ b/lecture/2012-04-22_Jan Rehwaldt_exercise-8.docx
@@ -5,10 +5,12 @@
     <w:p>
       <w:pPr>
         <w:spacing w:after="0"/>
-        <w:rPr>
-          <w:lang w:val="en-US"/>
-        </w:rPr>
-      </w:pPr>
+        <w:jc w:val="both"/>
+        <w:rPr>
+          <w:lang w:val="en-US"/>
+        </w:rPr>
+      </w:pPr>
+      <w:bookmarkStart w:id="0" w:name="_GoBack"/>
       <w:r>
         <w:rPr>
           <w:lang w:val="en-US"/>
@@ -42,6 +44,7 @@
     </w:p>
     <w:p>
       <w:pPr>
+        <w:jc w:val="both"/>
         <w:rPr>
           <w:lang w:val="en-US"/>
         </w:rPr>
@@ -89,14 +92,7 @@
           <w:b/>
           <w:lang w:val="en-US"/>
         </w:rPr>
-        <w:t xml:space="preserve">Q1: </w:t>
-      </w:r>
-      <w:r>
-        <w:rPr>
-          <w:b/>
-          <w:lang w:val="en-US"/>
-        </w:rPr>
-        <w:t>Maint</w:t>
+        <w:t>Q1: Maint</w:t>
       </w:r>
       <w:r>
         <w:rPr>
@@ -115,6 +111,7 @@
     </w:p>
     <w:p>
       <w:pPr>
+        <w:jc w:val="both"/>
         <w:rPr>
           <w:lang w:val="en-US"/>
         </w:rPr>
@@ -189,6 +186,7 @@
     </w:p>
     <w:p>
       <w:pPr>
+        <w:jc w:val="both"/>
         <w:rPr>
           <w:lang w:val="en-US"/>
         </w:rPr>
@@ -203,19 +201,7 @@
         <w:rPr>
           <w:lang w:val="en-US"/>
         </w:rPr>
-        <w:t xml:space="preserve">only in exceptional case </w:t>
-      </w:r>
-      <w:r>
-        <w:rPr>
-          <w:lang w:val="en-US"/>
-        </w:rPr>
-        <w:t xml:space="preserve">and </w:t>
-      </w:r>
-      <w:r>
-        <w:rPr>
-          <w:lang w:val="en-US"/>
-        </w:rPr>
-        <w:t xml:space="preserve">after </w:t>
+        <w:t xml:space="preserve">only in exceptional case and after </w:t>
       </w:r>
       <w:r>
         <w:rPr>
@@ -227,13 +213,7 @@
         <w:rPr>
           <w:lang w:val="en-US"/>
         </w:rPr>
-        <w:t xml:space="preserve"> with the customer</w:t>
-      </w:r>
-      <w:r>
-        <w:rPr>
-          <w:lang w:val="en-US"/>
-        </w:rPr>
-        <w:t xml:space="preserve"> </w:t>
+        <w:t xml:space="preserve"> with the customer </w:t>
       </w:r>
       <w:r>
         <w:rPr>
@@ -285,6 +265,7 @@
     </w:p>
     <w:p>
       <w:pPr>
+        <w:jc w:val="both"/>
         <w:rPr>
           <w:lang w:val="en-US"/>
         </w:rPr>
@@ -347,25 +328,12 @@
           <w:b/>
           <w:lang w:val="en-US"/>
         </w:rPr>
-        <w:t>Q</w:t>
-      </w:r>
-      <w:r>
-        <w:rPr>
-          <w:b/>
-          <w:lang w:val="en-US"/>
-        </w:rPr>
-        <w:t>4</w:t>
-      </w:r>
-      <w:r>
-        <w:rPr>
-          <w:b/>
-          <w:lang w:val="en-US"/>
-        </w:rPr>
-        <w:t>: Development process</w:t>
+        <w:t>Q4: Development process</w:t>
       </w:r>
     </w:p>
     <w:p>
       <w:pPr>
+        <w:jc w:val="both"/>
         <w:rPr>
           <w:lang w:val="en-US"/>
         </w:rPr>
@@ -422,25 +390,12 @@
           <w:b/>
           <w:lang w:val="en-US"/>
         </w:rPr>
-        <w:t>Q5</w:t>
-      </w:r>
-      <w:r>
-        <w:rPr>
-          <w:b/>
-          <w:lang w:val="en-US"/>
-        </w:rPr>
-        <w:t xml:space="preserve">: </w:t>
-      </w:r>
-      <w:r>
-        <w:rPr>
-          <w:b/>
-          <w:lang w:val="en-US"/>
-        </w:rPr>
-        <w:t>Program Complexity</w:t>
+        <w:t>Q5: Program Complexity</w:t>
       </w:r>
     </w:p>
     <w:p>
       <w:pPr>
+        <w:jc w:val="both"/>
         <w:rPr>
           <w:lang w:val="en-US"/>
         </w:rPr>
@@ -488,7 +443,6 @@
         </w:rPr>
         <w:t>.</w:t>
       </w:r>
-      <w:bookmarkStart w:id="0" w:name="_GoBack"/>
       <w:bookmarkEnd w:id="0"/>
     </w:p>
     <w:sectPr>

</xml_diff>